<commit_message>
Updated with more work, not finished.
</commit_message>
<xml_diff>
--- a/Unfinished Work/Case C.2  Bitcoin Mining.docx
+++ b/Unfinished Work/Case C.2  Bitcoin Mining.docx
@@ -1,11 +1,22 @@
 
 <file path=word/document.xml><?xml version="1.0" encoding="utf-8"?>
-<w:document xmlns:wpc="http://schemas.microsoft.com/office/word/2010/wordprocessingCanvas" xmlns:mc="http://schemas.openxmlformats.org/markup-compatibility/2006" xmlns:o="urn:schemas-microsoft-com:office:office" xmlns:r="http://schemas.openxmlformats.org/officeDocument/2006/relationships" xmlns:m="http://schemas.openxmlformats.org/officeDocument/2006/math" xmlns:v="urn:schemas-microsoft-com:vml" xmlns:wp14="http://schemas.microsoft.com/office/word/2010/wordprocessingDrawing" xmlns:wp="http://schemas.openxmlformats.org/drawingml/2006/wordprocessingDrawing" xmlns:w10="urn:schemas-microsoft-com:office:word" xmlns:w="http://schemas.openxmlformats.org/wordprocessingml/2006/main" xmlns:w14="http://schemas.microsoft.com/office/word/2010/wordml" xmlns:w15="http://schemas.microsoft.com/office/word/2012/wordml" xmlns:wpg="http://schemas.microsoft.com/office/word/2010/wordprocessingGroup" xmlns:wpi="http://schemas.microsoft.com/office/word/2010/wordprocessingInk" xmlns:wne="http://schemas.microsoft.com/office/word/2006/wordml" xmlns:wps="http://schemas.microsoft.com/office/word/2010/wordprocessingShape" mc:Ignorable="w14 w15 wp14">
+<w:document xmlns:wpc="http://schemas.microsoft.com/office/word/2010/wordprocessingCanvas" xmlns:cx="http://schemas.microsoft.com/office/drawing/2014/chartex" xmlns:cx1="http://schemas.microsoft.com/office/drawing/2015/9/8/chartex" xmlns:cx2="http://schemas.microsoft.com/office/drawing/2015/10/21/chartex" xmlns:cx3="http://schemas.microsoft.com/office/drawing/2016/5/9/chartex" xmlns:cx4="http://schemas.microsoft.com/office/drawing/2016/5/10/chartex" xmlns:cx5="http://schemas.microsoft.com/office/drawing/2016/5/11/chartex" xmlns:cx6="http://schemas.microsoft.com/office/drawing/2016/5/12/chartex" xmlns:cx7="http://schemas.microsoft.com/office/drawing/2016/5/13/chartex" xmlns:cx8="http://schemas.microsoft.com/office/drawing/2016/5/14/chartex" xmlns:mc="http://schemas.openxmlformats.org/markup-compatibility/2006" xmlns:aink="http://schemas.microsoft.com/office/drawing/2016/ink" xmlns:am3d="http://schemas.microsoft.com/office/drawing/2017/model3d" xmlns:o="urn:schemas-microsoft-com:office:office" xmlns:r="http://schemas.openxmlformats.org/officeDocument/2006/relationships" xmlns:m="http://schemas.openxmlformats.org/officeDocument/2006/math" xmlns:v="urn:schemas-microsoft-com:vml" xmlns:wp14="http://schemas.microsoft.com/office/word/2010/wordprocessingDrawing" xmlns:wp="http://schemas.openxmlformats.org/drawingml/2006/wordprocessingDrawing" xmlns:w10="urn:schemas-microsoft-com:office:word" xmlns:w="http://schemas.openxmlformats.org/wordprocessingml/2006/main" xmlns:w14="http://schemas.microsoft.com/office/word/2010/wordml" xmlns:w15="http://schemas.microsoft.com/office/word/2012/wordml" xmlns:w16cid="http://schemas.microsoft.com/office/word/2016/wordml/cid" xmlns:w16se="http://schemas.microsoft.com/office/word/2015/wordml/symex" xmlns:wpg="http://schemas.microsoft.com/office/word/2010/wordprocessingGroup" xmlns:wpi="http://schemas.microsoft.com/office/word/2010/wordprocessingInk" xmlns:wne="http://schemas.microsoft.com/office/word/2006/wordml" xmlns:wps="http://schemas.microsoft.com/office/word/2010/wordprocessingShape" mc:Ignorable="w14 w15 w16se w16cid wp14">
   <w:body>
     <w:p>
       <w:pPr>
         <w:pStyle w:val="NoSpacing"/>
       </w:pPr>
+      <w:bookmarkStart w:id="0" w:name="_GoBack"/>
+      <w:bookmarkEnd w:id="0"/>
+      <w:r>
+        <w:softHyphen/>
+      </w:r>
+      <w:r>
+        <w:softHyphen/>
+      </w:r>
+      <w:r>
+        <w:softHyphen/>
+      </w:r>
       <w:r>
         <w:t>Read the following resources before answering the questions below</w:t>
       </w:r>
@@ -158,17 +169,8 @@
           <w:b/>
           <w:u w:val="single"/>
         </w:rPr>
-        <w:t xml:space="preserve">Level 1: Bitcoin &amp; </w:t>
-      </w:r>
-      <w:proofErr w:type="spellStart"/>
-      <w:r>
-        <w:rPr>
-          <w:b/>
-          <w:u w:val="single"/>
-        </w:rPr>
-        <w:t>Cryptocurrencies</w:t>
-      </w:r>
-      <w:proofErr w:type="spellEnd"/>
+        <w:t>Level 1: Bitcoin &amp; Cryptocurrencies</w:t>
+      </w:r>
     </w:p>
     <w:p>
       <w:pPr>
@@ -197,23 +199,23 @@
           <w:b/>
           <w:sz w:val="22"/>
         </w:rPr>
-        <w:t>List three ways that  “</w:t>
-      </w:r>
-      <w:proofErr w:type="spellStart"/>
-      <w:r>
-        <w:rPr>
-          <w:b/>
-          <w:sz w:val="22"/>
-        </w:rPr>
-        <w:t>cryptocurrencies</w:t>
-      </w:r>
-      <w:proofErr w:type="spellEnd"/>
-      <w:r>
-        <w:rPr>
-          <w:b/>
-          <w:sz w:val="22"/>
-        </w:rPr>
-        <w:t>” (e.g. Bitcoin) are different from traditional currencies (money).</w:t>
+        <w:t xml:space="preserve">List three ways </w:t>
+      </w:r>
+      <w:proofErr w:type="gramStart"/>
+      <w:r>
+        <w:rPr>
+          <w:b/>
+          <w:sz w:val="22"/>
+        </w:rPr>
+        <w:t>that  “</w:t>
+      </w:r>
+      <w:proofErr w:type="gramEnd"/>
+      <w:r>
+        <w:rPr>
+          <w:b/>
+          <w:sz w:val="22"/>
+        </w:rPr>
+        <w:t>cryptocurrencies” (e.g. Bitcoin) are different from traditional currencies (money).</w:t>
       </w:r>
     </w:p>
     <w:p>
@@ -252,21 +254,7 @@
         <w:rPr>
           <w:sz w:val="22"/>
         </w:rPr>
-        <w:t xml:space="preserve">-The </w:t>
-      </w:r>
-      <w:proofErr w:type="spellStart"/>
-      <w:r>
-        <w:rPr>
-          <w:sz w:val="22"/>
-        </w:rPr>
-        <w:t>cryptocurrencies</w:t>
-      </w:r>
-      <w:proofErr w:type="spellEnd"/>
-      <w:r>
-        <w:rPr>
-          <w:sz w:val="22"/>
-        </w:rPr>
-        <w:t xml:space="preserve"> are not backed up from the government or banks whereas traditional currencies are supported by the government and the banks.</w:t>
+        <w:t>-The cryptocurrencies are not backed up from the government or banks whereas traditional currencies are supported by the government and the banks.</w:t>
       </w:r>
     </w:p>
     <w:p>
@@ -281,21 +269,7 @@
         <w:rPr>
           <w:sz w:val="22"/>
         </w:rPr>
-        <w:t xml:space="preserve">-The traditional currency is controlled by a central authority and </w:t>
-      </w:r>
-      <w:proofErr w:type="spellStart"/>
-      <w:r>
-        <w:rPr>
-          <w:sz w:val="22"/>
-        </w:rPr>
-        <w:t>cryptocurrencies</w:t>
-      </w:r>
-      <w:proofErr w:type="spellEnd"/>
-      <w:r>
-        <w:rPr>
-          <w:sz w:val="22"/>
-        </w:rPr>
-        <w:t xml:space="preserve"> are controlled by the community.</w:t>
+        <w:t>-The traditional currency is controlled by a central authority and cryptocurrencies are controlled by the community.</w:t>
       </w:r>
     </w:p>
     <w:p>
@@ -378,23 +352,7 @@
           <w:b/>
           <w:sz w:val="22"/>
         </w:rPr>
-        <w:t>List three types of organizations (or types of users) that would benefit in a positive way from the use of “</w:t>
-      </w:r>
-      <w:proofErr w:type="spellStart"/>
-      <w:r>
-        <w:rPr>
-          <w:b/>
-          <w:sz w:val="22"/>
-        </w:rPr>
-        <w:t>cryptocurrencies</w:t>
-      </w:r>
-      <w:proofErr w:type="spellEnd"/>
-      <w:r>
-        <w:rPr>
-          <w:b/>
-          <w:sz w:val="22"/>
-        </w:rPr>
-        <w:t>”.</w:t>
+        <w:t>List three types of organizations (or types of users) that would benefit in a positive way from the use of “cryptocurrencies”.</w:t>
       </w:r>
     </w:p>
     <w:p>
@@ -564,23 +522,7 @@
           <w:sz w:val="22"/>
         </w:rPr>
         <w:lastRenderedPageBreak/>
-        <w:t>Many people claim that the use of "</w:t>
-      </w:r>
-      <w:proofErr w:type="spellStart"/>
-      <w:r>
-        <w:rPr>
-          <w:b/>
-          <w:sz w:val="22"/>
-        </w:rPr>
-        <w:t>cryptocurrencies</w:t>
-      </w:r>
-      <w:proofErr w:type="spellEnd"/>
-      <w:r>
-        <w:rPr>
-          <w:b/>
-          <w:sz w:val="22"/>
-        </w:rPr>
-        <w:t xml:space="preserve">" should be restricted because they make it easier for criminals to hide their actions. Is this a valid point of view? Write a SOP to support your </w:t>
+        <w:t xml:space="preserve">Many people claim that the use of "cryptocurrencies" should be restricted because they make it easier for criminals to hide their actions. Is this a valid point of view? Write a SOP to support your </w:t>
       </w:r>
       <w:proofErr w:type="spellStart"/>
       <w:r>
@@ -805,7 +747,6 @@
           <w:sz w:val="22"/>
         </w:rPr>
       </w:pPr>
-      <w:bookmarkStart w:id="0" w:name="_GoBack"/>
       <w:r>
         <w:rPr>
           <w:b/>
@@ -813,7 +754,6 @@
         </w:rPr>
         <w:t>What benefits does the city of Medicine Hat expect to see from this Bitcoin facility?</w:t>
       </w:r>
-      <w:bookmarkEnd w:id="0"/>
       <w:r>
         <w:rPr>
           <w:b/>
@@ -1291,7 +1231,7 @@
 </file>
 
 <file path=word/endnotes.xml><?xml version="1.0" encoding="utf-8"?>
-<w:endnotes xmlns:wpc="http://schemas.microsoft.com/office/word/2010/wordprocessingCanvas" xmlns:mc="http://schemas.openxmlformats.org/markup-compatibility/2006" xmlns:o="urn:schemas-microsoft-com:office:office" xmlns:r="http://schemas.openxmlformats.org/officeDocument/2006/relationships" xmlns:m="http://schemas.openxmlformats.org/officeDocument/2006/math" xmlns:v="urn:schemas-microsoft-com:vml" xmlns:wp14="http://schemas.microsoft.com/office/word/2010/wordprocessingDrawing" xmlns:wp="http://schemas.openxmlformats.org/drawingml/2006/wordprocessingDrawing" xmlns:w10="urn:schemas-microsoft-com:office:word" xmlns:w="http://schemas.openxmlformats.org/wordprocessingml/2006/main" xmlns:w14="http://schemas.microsoft.com/office/word/2010/wordml" xmlns:w15="http://schemas.microsoft.com/office/word/2012/wordml" xmlns:wpg="http://schemas.microsoft.com/office/word/2010/wordprocessingGroup" xmlns:wpi="http://schemas.microsoft.com/office/word/2010/wordprocessingInk" xmlns:wne="http://schemas.microsoft.com/office/word/2006/wordml" xmlns:wps="http://schemas.microsoft.com/office/word/2010/wordprocessingShape" mc:Ignorable="w14 w15 wp14">
+<w:endnotes xmlns:wpc="http://schemas.microsoft.com/office/word/2010/wordprocessingCanvas" xmlns:cx="http://schemas.microsoft.com/office/drawing/2014/chartex" xmlns:cx1="http://schemas.microsoft.com/office/drawing/2015/9/8/chartex" xmlns:cx2="http://schemas.microsoft.com/office/drawing/2015/10/21/chartex" xmlns:cx3="http://schemas.microsoft.com/office/drawing/2016/5/9/chartex" xmlns:cx4="http://schemas.microsoft.com/office/drawing/2016/5/10/chartex" xmlns:cx5="http://schemas.microsoft.com/office/drawing/2016/5/11/chartex" xmlns:cx6="http://schemas.microsoft.com/office/drawing/2016/5/12/chartex" xmlns:cx7="http://schemas.microsoft.com/office/drawing/2016/5/13/chartex" xmlns:cx8="http://schemas.microsoft.com/office/drawing/2016/5/14/chartex" xmlns:mc="http://schemas.openxmlformats.org/markup-compatibility/2006" xmlns:aink="http://schemas.microsoft.com/office/drawing/2016/ink" xmlns:am3d="http://schemas.microsoft.com/office/drawing/2017/model3d" xmlns:o="urn:schemas-microsoft-com:office:office" xmlns:r="http://schemas.openxmlformats.org/officeDocument/2006/relationships" xmlns:m="http://schemas.openxmlformats.org/officeDocument/2006/math" xmlns:v="urn:schemas-microsoft-com:vml" xmlns:wp14="http://schemas.microsoft.com/office/word/2010/wordprocessingDrawing" xmlns:wp="http://schemas.openxmlformats.org/drawingml/2006/wordprocessingDrawing" xmlns:w10="urn:schemas-microsoft-com:office:word" xmlns:w="http://schemas.openxmlformats.org/wordprocessingml/2006/main" xmlns:w14="http://schemas.microsoft.com/office/word/2010/wordml" xmlns:w15="http://schemas.microsoft.com/office/word/2012/wordml" xmlns:w16cid="http://schemas.microsoft.com/office/word/2016/wordml/cid" xmlns:w16se="http://schemas.microsoft.com/office/word/2015/wordml/symex" xmlns:wpg="http://schemas.microsoft.com/office/word/2010/wordprocessingGroup" xmlns:wpi="http://schemas.microsoft.com/office/word/2010/wordprocessingInk" xmlns:wne="http://schemas.microsoft.com/office/word/2006/wordml" xmlns:wps="http://schemas.microsoft.com/office/word/2010/wordprocessingShape" mc:Ignorable="w14 w15 w16se w16cid wp14">
   <w:endnote w:type="separator" w:id="-1">
     <w:p>
       <w:r>
@@ -1310,7 +1250,7 @@
 </file>
 
 <file path=word/footnotes.xml><?xml version="1.0" encoding="utf-8"?>
-<w:footnotes xmlns:wpc="http://schemas.microsoft.com/office/word/2010/wordprocessingCanvas" xmlns:mc="http://schemas.openxmlformats.org/markup-compatibility/2006" xmlns:o="urn:schemas-microsoft-com:office:office" xmlns:r="http://schemas.openxmlformats.org/officeDocument/2006/relationships" xmlns:m="http://schemas.openxmlformats.org/officeDocument/2006/math" xmlns:v="urn:schemas-microsoft-com:vml" xmlns:wp14="http://schemas.microsoft.com/office/word/2010/wordprocessingDrawing" xmlns:wp="http://schemas.openxmlformats.org/drawingml/2006/wordprocessingDrawing" xmlns:w10="urn:schemas-microsoft-com:office:word" xmlns:w="http://schemas.openxmlformats.org/wordprocessingml/2006/main" xmlns:w14="http://schemas.microsoft.com/office/word/2010/wordml" xmlns:w15="http://schemas.microsoft.com/office/word/2012/wordml" xmlns:wpg="http://schemas.microsoft.com/office/word/2010/wordprocessingGroup" xmlns:wpi="http://schemas.microsoft.com/office/word/2010/wordprocessingInk" xmlns:wne="http://schemas.microsoft.com/office/word/2006/wordml" xmlns:wps="http://schemas.microsoft.com/office/word/2010/wordprocessingShape" mc:Ignorable="w14 w15 wp14">
+<w:footnotes xmlns:wpc="http://schemas.microsoft.com/office/word/2010/wordprocessingCanvas" xmlns:cx="http://schemas.microsoft.com/office/drawing/2014/chartex" xmlns:cx1="http://schemas.microsoft.com/office/drawing/2015/9/8/chartex" xmlns:cx2="http://schemas.microsoft.com/office/drawing/2015/10/21/chartex" xmlns:cx3="http://schemas.microsoft.com/office/drawing/2016/5/9/chartex" xmlns:cx4="http://schemas.microsoft.com/office/drawing/2016/5/10/chartex" xmlns:cx5="http://schemas.microsoft.com/office/drawing/2016/5/11/chartex" xmlns:cx6="http://schemas.microsoft.com/office/drawing/2016/5/12/chartex" xmlns:cx7="http://schemas.microsoft.com/office/drawing/2016/5/13/chartex" xmlns:cx8="http://schemas.microsoft.com/office/drawing/2016/5/14/chartex" xmlns:mc="http://schemas.openxmlformats.org/markup-compatibility/2006" xmlns:aink="http://schemas.microsoft.com/office/drawing/2016/ink" xmlns:am3d="http://schemas.microsoft.com/office/drawing/2017/model3d" xmlns:o="urn:schemas-microsoft-com:office:office" xmlns:r="http://schemas.openxmlformats.org/officeDocument/2006/relationships" xmlns:m="http://schemas.openxmlformats.org/officeDocument/2006/math" xmlns:v="urn:schemas-microsoft-com:vml" xmlns:wp14="http://schemas.microsoft.com/office/word/2010/wordprocessingDrawing" xmlns:wp="http://schemas.openxmlformats.org/drawingml/2006/wordprocessingDrawing" xmlns:w10="urn:schemas-microsoft-com:office:word" xmlns:w="http://schemas.openxmlformats.org/wordprocessingml/2006/main" xmlns:w14="http://schemas.microsoft.com/office/word/2010/wordml" xmlns:w15="http://schemas.microsoft.com/office/word/2012/wordml" xmlns:w16cid="http://schemas.microsoft.com/office/word/2016/wordml/cid" xmlns:w16se="http://schemas.microsoft.com/office/word/2015/wordml/symex" xmlns:wpg="http://schemas.microsoft.com/office/word/2010/wordprocessingGroup" xmlns:wpi="http://schemas.microsoft.com/office/word/2010/wordprocessingInk" xmlns:wne="http://schemas.microsoft.com/office/word/2006/wordml" xmlns:wps="http://schemas.microsoft.com/office/word/2010/wordprocessingShape" mc:Ignorable="w14 w15 w16se w16cid wp14">
   <w:footnote w:type="separator" w:id="-1">
     <w:p>
       <w:r>
@@ -1329,7 +1269,7 @@
 </file>
 
 <file path=word/header1.xml><?xml version="1.0" encoding="utf-8"?>
-<w:hdr xmlns:wpc="http://schemas.microsoft.com/office/word/2010/wordprocessingCanvas" xmlns:mc="http://schemas.openxmlformats.org/markup-compatibility/2006" xmlns:o="urn:schemas-microsoft-com:office:office" xmlns:r="http://schemas.openxmlformats.org/officeDocument/2006/relationships" xmlns:m="http://schemas.openxmlformats.org/officeDocument/2006/math" xmlns:v="urn:schemas-microsoft-com:vml" xmlns:wp14="http://schemas.microsoft.com/office/word/2010/wordprocessingDrawing" xmlns:wp="http://schemas.openxmlformats.org/drawingml/2006/wordprocessingDrawing" xmlns:w10="urn:schemas-microsoft-com:office:word" xmlns:w="http://schemas.openxmlformats.org/wordprocessingml/2006/main" xmlns:w14="http://schemas.microsoft.com/office/word/2010/wordml" xmlns:w15="http://schemas.microsoft.com/office/word/2012/wordml" xmlns:wpg="http://schemas.microsoft.com/office/word/2010/wordprocessingGroup" xmlns:wpi="http://schemas.microsoft.com/office/word/2010/wordprocessingInk" xmlns:wne="http://schemas.microsoft.com/office/word/2006/wordml" xmlns:wps="http://schemas.microsoft.com/office/word/2010/wordprocessingShape" mc:Ignorable="w14 w15 wp14">
+<w:hdr xmlns:wpc="http://schemas.microsoft.com/office/word/2010/wordprocessingCanvas" xmlns:cx="http://schemas.microsoft.com/office/drawing/2014/chartex" xmlns:cx1="http://schemas.microsoft.com/office/drawing/2015/9/8/chartex" xmlns:cx2="http://schemas.microsoft.com/office/drawing/2015/10/21/chartex" xmlns:cx3="http://schemas.microsoft.com/office/drawing/2016/5/9/chartex" xmlns:cx4="http://schemas.microsoft.com/office/drawing/2016/5/10/chartex" xmlns:cx5="http://schemas.microsoft.com/office/drawing/2016/5/11/chartex" xmlns:cx6="http://schemas.microsoft.com/office/drawing/2016/5/12/chartex" xmlns:cx7="http://schemas.microsoft.com/office/drawing/2016/5/13/chartex" xmlns:cx8="http://schemas.microsoft.com/office/drawing/2016/5/14/chartex" xmlns:mc="http://schemas.openxmlformats.org/markup-compatibility/2006" xmlns:aink="http://schemas.microsoft.com/office/drawing/2016/ink" xmlns:am3d="http://schemas.microsoft.com/office/drawing/2017/model3d" xmlns:o="urn:schemas-microsoft-com:office:office" xmlns:r="http://schemas.openxmlformats.org/officeDocument/2006/relationships" xmlns:m="http://schemas.openxmlformats.org/officeDocument/2006/math" xmlns:v="urn:schemas-microsoft-com:vml" xmlns:wp14="http://schemas.microsoft.com/office/word/2010/wordprocessingDrawing" xmlns:wp="http://schemas.openxmlformats.org/drawingml/2006/wordprocessingDrawing" xmlns:w10="urn:schemas-microsoft-com:office:word" xmlns:w="http://schemas.openxmlformats.org/wordprocessingml/2006/main" xmlns:w14="http://schemas.microsoft.com/office/word/2010/wordml" xmlns:w15="http://schemas.microsoft.com/office/word/2012/wordml" xmlns:w16cid="http://schemas.microsoft.com/office/word/2016/wordml/cid" xmlns:w16se="http://schemas.microsoft.com/office/word/2015/wordml/symex" xmlns:wpg="http://schemas.microsoft.com/office/word/2010/wordprocessingGroup" xmlns:wpi="http://schemas.microsoft.com/office/word/2010/wordprocessingInk" xmlns:wne="http://schemas.microsoft.com/office/word/2006/wordml" xmlns:wps="http://schemas.microsoft.com/office/word/2010/wordprocessingShape" mc:Ignorable="w14 w15 w16se w16cid wp14">
   <w:p>
     <w:pPr>
       <w:pStyle w:val="Header"/>
@@ -1400,8 +1340,8 @@
 </file>
 
 <file path=word/numbering.xml><?xml version="1.0" encoding="utf-8"?>
-<w:numbering xmlns:wpc="http://schemas.microsoft.com/office/word/2010/wordprocessingCanvas" xmlns:mc="http://schemas.openxmlformats.org/markup-compatibility/2006" xmlns:o="urn:schemas-microsoft-com:office:office" xmlns:r="http://schemas.openxmlformats.org/officeDocument/2006/relationships" xmlns:m="http://schemas.openxmlformats.org/officeDocument/2006/math" xmlns:v="urn:schemas-microsoft-com:vml" xmlns:wp14="http://schemas.microsoft.com/office/word/2010/wordprocessingDrawing" xmlns:wp="http://schemas.openxmlformats.org/drawingml/2006/wordprocessingDrawing" xmlns:w10="urn:schemas-microsoft-com:office:word" xmlns:w="http://schemas.openxmlformats.org/wordprocessingml/2006/main" xmlns:w14="http://schemas.microsoft.com/office/word/2010/wordml" xmlns:w15="http://schemas.microsoft.com/office/word/2012/wordml" xmlns:wpg="http://schemas.microsoft.com/office/word/2010/wordprocessingGroup" xmlns:wpi="http://schemas.microsoft.com/office/word/2010/wordprocessingInk" xmlns:wne="http://schemas.microsoft.com/office/word/2006/wordml" xmlns:wps="http://schemas.microsoft.com/office/word/2010/wordprocessingShape" mc:Ignorable="w14 w15 wp14">
-  <w:abstractNum w:abstractNumId="0">
+<w:numbering xmlns:wpc="http://schemas.microsoft.com/office/word/2010/wordprocessingCanvas" xmlns:cx="http://schemas.microsoft.com/office/drawing/2014/chartex" xmlns:cx1="http://schemas.microsoft.com/office/drawing/2015/9/8/chartex" xmlns:cx2="http://schemas.microsoft.com/office/drawing/2015/10/21/chartex" xmlns:cx3="http://schemas.microsoft.com/office/drawing/2016/5/9/chartex" xmlns:cx4="http://schemas.microsoft.com/office/drawing/2016/5/10/chartex" xmlns:cx5="http://schemas.microsoft.com/office/drawing/2016/5/11/chartex" xmlns:cx6="http://schemas.microsoft.com/office/drawing/2016/5/12/chartex" xmlns:cx7="http://schemas.microsoft.com/office/drawing/2016/5/13/chartex" xmlns:cx8="http://schemas.microsoft.com/office/drawing/2016/5/14/chartex" xmlns:mc="http://schemas.openxmlformats.org/markup-compatibility/2006" xmlns:aink="http://schemas.microsoft.com/office/drawing/2016/ink" xmlns:am3d="http://schemas.microsoft.com/office/drawing/2017/model3d" xmlns:o="urn:schemas-microsoft-com:office:office" xmlns:r="http://schemas.openxmlformats.org/officeDocument/2006/relationships" xmlns:m="http://schemas.openxmlformats.org/officeDocument/2006/math" xmlns:v="urn:schemas-microsoft-com:vml" xmlns:wp14="http://schemas.microsoft.com/office/word/2010/wordprocessingDrawing" xmlns:wp="http://schemas.openxmlformats.org/drawingml/2006/wordprocessingDrawing" xmlns:w10="urn:schemas-microsoft-com:office:word" xmlns:w="http://schemas.openxmlformats.org/wordprocessingml/2006/main" xmlns:w14="http://schemas.microsoft.com/office/word/2010/wordml" xmlns:w15="http://schemas.microsoft.com/office/word/2012/wordml" xmlns:w16cid="http://schemas.microsoft.com/office/word/2016/wordml/cid" xmlns:w16se="http://schemas.microsoft.com/office/word/2015/wordml/symex" xmlns:wpg="http://schemas.microsoft.com/office/word/2010/wordprocessingGroup" xmlns:wpi="http://schemas.microsoft.com/office/word/2010/wordprocessingInk" xmlns:wne="http://schemas.microsoft.com/office/word/2006/wordml" xmlns:wps="http://schemas.microsoft.com/office/word/2010/wordprocessingShape" mc:Ignorable="w14 w15 w16se w16cid wp14">
+  <w:abstractNum w:abstractNumId="0" w15:restartNumberingAfterBreak="0">
     <w:nsid w:val="19F21082"/>
     <w:multiLevelType w:val="hybridMultilevel"/>
     <w:tmpl w:val="796A525E"/>
@@ -1492,7 +1432,7 @@
       </w:pPr>
     </w:lvl>
   </w:abstractNum>
-  <w:abstractNum w:abstractNumId="1">
+  <w:abstractNum w:abstractNumId="1" w15:restartNumberingAfterBreak="0">
     <w:nsid w:val="24121032"/>
     <w:multiLevelType w:val="hybridMultilevel"/>
     <w:tmpl w:val="08AE5AEA"/>
@@ -1605,7 +1545,7 @@
       </w:rPr>
     </w:lvl>
   </w:abstractNum>
-  <w:abstractNum w:abstractNumId="2">
+  <w:abstractNum w:abstractNumId="2" w15:restartNumberingAfterBreak="0">
     <w:nsid w:val="2BA05C60"/>
     <w:multiLevelType w:val="hybridMultilevel"/>
     <w:tmpl w:val="425C4F3E"/>
@@ -1718,7 +1658,7 @@
       </w:rPr>
     </w:lvl>
   </w:abstractNum>
-  <w:abstractNum w:abstractNumId="3">
+  <w:abstractNum w:abstractNumId="3" w15:restartNumberingAfterBreak="0">
     <w:nsid w:val="33753F31"/>
     <w:multiLevelType w:val="hybridMultilevel"/>
     <w:tmpl w:val="EC0896BA"/>
@@ -1831,7 +1771,7 @@
       </w:rPr>
     </w:lvl>
   </w:abstractNum>
-  <w:abstractNum w:abstractNumId="4">
+  <w:abstractNum w:abstractNumId="4" w15:restartNumberingAfterBreak="0">
     <w:nsid w:val="3AC60F82"/>
     <w:multiLevelType w:val="hybridMultilevel"/>
     <w:tmpl w:val="996666C8"/>
@@ -1920,7 +1860,7 @@
       </w:pPr>
     </w:lvl>
   </w:abstractNum>
-  <w:abstractNum w:abstractNumId="5">
+  <w:abstractNum w:abstractNumId="5" w15:restartNumberingAfterBreak="0">
     <w:nsid w:val="52C219C0"/>
     <w:multiLevelType w:val="hybridMultilevel"/>
     <w:tmpl w:val="4614C0B6"/>
@@ -2006,7 +1946,7 @@
       </w:pPr>
     </w:lvl>
   </w:abstractNum>
-  <w:abstractNum w:abstractNumId="6">
+  <w:abstractNum w:abstractNumId="6" w15:restartNumberingAfterBreak="0">
     <w:nsid w:val="612A632D"/>
     <w:multiLevelType w:val="hybridMultilevel"/>
     <w:tmpl w:val="996666C8"/>
@@ -2095,7 +2035,7 @@
       </w:pPr>
     </w:lvl>
   </w:abstractNum>
-  <w:abstractNum w:abstractNumId="7">
+  <w:abstractNum w:abstractNumId="7" w15:restartNumberingAfterBreak="0">
     <w:nsid w:val="7A4B6C71"/>
     <w:multiLevelType w:val="hybridMultilevel"/>
     <w:tmpl w:val="996666C8"/>
@@ -2212,7 +2152,7 @@
 </file>
 
 <file path=word/styles.xml><?xml version="1.0" encoding="utf-8"?>
-<w:styles xmlns:mc="http://schemas.openxmlformats.org/markup-compatibility/2006" xmlns:r="http://schemas.openxmlformats.org/officeDocument/2006/relationships" xmlns:w="http://schemas.openxmlformats.org/wordprocessingml/2006/main" xmlns:w14="http://schemas.microsoft.com/office/word/2010/wordml" xmlns:w15="http://schemas.microsoft.com/office/word/2012/wordml" mc:Ignorable="w14 w15">
+<w:styles xmlns:mc="http://schemas.openxmlformats.org/markup-compatibility/2006" xmlns:r="http://schemas.openxmlformats.org/officeDocument/2006/relationships" xmlns:w="http://schemas.openxmlformats.org/wordprocessingml/2006/main" xmlns:w14="http://schemas.microsoft.com/office/word/2010/wordml" xmlns:w15="http://schemas.microsoft.com/office/word/2012/wordml" xmlns:w16cid="http://schemas.microsoft.com/office/word/2016/wordml/cid" xmlns:w16se="http://schemas.microsoft.com/office/word/2015/wordml/symex" mc:Ignorable="w14 w15 w16se w16cid">
   <w:docDefaults>
     <w:rPrDefault>
       <w:rPr>
@@ -2224,7 +2164,7 @@
     </w:rPrDefault>
     <w:pPrDefault/>
   </w:docDefaults>
-  <w:latentStyles w:defLockedState="0" w:defUIPriority="99" w:defSemiHidden="0" w:defUnhideWhenUsed="0" w:defQFormat="0" w:count="371">
+  <w:latentStyles w:defLockedState="0" w:defUIPriority="99" w:defSemiHidden="0" w:defUnhideWhenUsed="0" w:defQFormat="0" w:count="375">
     <w:lsdException w:name="Normal" w:uiPriority="0" w:qFormat="1"/>
     <w:lsdException w:name="heading 1" w:uiPriority="9" w:qFormat="1"/>
     <w:lsdException w:name="heading 2" w:semiHidden="1" w:uiPriority="9" w:unhideWhenUsed="1" w:qFormat="1"/>
@@ -2330,7 +2270,6 @@
     <w:lsdException w:name="HTML Sample" w:semiHidden="1" w:unhideWhenUsed="1"/>
     <w:lsdException w:name="HTML Typewriter" w:semiHidden="1" w:unhideWhenUsed="1"/>
     <w:lsdException w:name="HTML Variable" w:semiHidden="1" w:unhideWhenUsed="1"/>
-    <w:lsdException w:name="Normal Table" w:semiHidden="1" w:unhideWhenUsed="1"/>
     <w:lsdException w:name="annotation subject" w:semiHidden="1" w:unhideWhenUsed="1"/>
     <w:lsdException w:name="No List" w:semiHidden="1" w:unhideWhenUsed="1"/>
     <w:lsdException w:name="Outline List 1" w:semiHidden="1" w:unhideWhenUsed="1"/>
@@ -2374,10 +2313,8 @@
     <w:lsdException w:name="Table Elegant" w:semiHidden="1" w:unhideWhenUsed="1"/>
     <w:lsdException w:name="Table Professional" w:semiHidden="1" w:unhideWhenUsed="1"/>
     <w:lsdException w:name="Table Subtle 1" w:semiHidden="1" w:unhideWhenUsed="1"/>
-    <w:lsdException w:name="Table Subtle 2" w:semiHidden="1" w:unhideWhenUsed="1"/>
     <w:lsdException w:name="Table Web 1" w:semiHidden="1" w:unhideWhenUsed="1"/>
     <w:lsdException w:name="Table Web 2" w:semiHidden="1" w:unhideWhenUsed="1"/>
-    <w:lsdException w:name="Table Web 3" w:semiHidden="1" w:unhideWhenUsed="1"/>
     <w:lsdException w:name="Balloon Text" w:semiHidden="1" w:unhideWhenUsed="1"/>
     <w:lsdException w:name="Table Grid" w:uiPriority="39"/>
     <w:lsdException w:name="Table Theme" w:semiHidden="1" w:unhideWhenUsed="1"/>
@@ -2596,6 +2533,10 @@
     <w:lsdException w:name="List Table 5 Dark Accent 6" w:uiPriority="50"/>
     <w:lsdException w:name="List Table 6 Colorful Accent 6" w:uiPriority="51"/>
     <w:lsdException w:name="List Table 7 Colorful Accent 6" w:uiPriority="52"/>
+    <w:lsdException w:name="Mention" w:semiHidden="1" w:unhideWhenUsed="1"/>
+    <w:lsdException w:name="Smart Hyperlink" w:semiHidden="1" w:unhideWhenUsed="1"/>
+    <w:lsdException w:name="Hashtag" w:semiHidden="1" w:unhideWhenUsed="1"/>
+    <w:lsdException w:name="Unresolved Mention" w:semiHidden="1" w:unhideWhenUsed="1"/>
   </w:latentStyles>
   <w:style w:type="paragraph" w:default="1" w:styleId="Normal">
     <w:name w:val="Normal"/>

</xml_diff>